<commit_message>
specify use of DBH measurements from censuses
</commit_message>
<xml_diff>
--- a/doc/manuscript/response_to_reviews.docx
+++ b/doc/manuscript/response_to_reviews.docx
@@ -101,10 +101,93 @@
       </w:pPr>
       <w:r>
         <w:rPr>
-          <w:iCs/>
-          <w:i/>
-        </w:rPr>
-        <w:t xml:space="preserve">Insert ref: This is fundamentally driven by the limitation that it is not possible to use a contemporary set of tree cores to obtain a representative sample of a species’s population at all time points throughout the history of a dynamically changing stand (</w:t>
+          <w:bCs/>
+          <w:b/>
+        </w:rPr>
+        <w:t xml:space="preserve">Because the relevant references for this statement overlap significantly with those for the previous sentence, we have merged those two sentences:</w:t>
+      </w:r>
+      <w:r>
+        <w:rPr>
+          <w:bCs/>
+          <w:b/>
+        </w:rPr>
+        <w:t xml:space="preserve"> </w:t>
+      </w:r>
+      <w:r>
+        <w:rPr>
+          <w:bCs/>
+          <w:b/>
+        </w:rPr>
+        <w:t xml:space="preserve">“</w:t>
+      </w:r>
+      <w:r>
+        <w:rPr>
+          <w:bCs/>
+          <w:b/>
+        </w:rPr>
+        <w:t xml:space="preserve">Yet, even after correcting for ontogeny, growth trend detection remains subject to various potential sampling and analysis biases, which are fundamentally driven by the limitation that it is not possible to use a contemporary set of tree cores to obtain a representative sample of a species’s population at all time points throughout the history of a dynamically changing stand</w:t>
+      </w:r>
+      <w:r>
+        <w:rPr>
+          <w:bCs/>
+          <w:b/>
+        </w:rPr>
+        <w:t xml:space="preserve"> </w:t>
+      </w:r>
+      <w:r>
+        <w:rPr>
+          <w:bCs/>
+          <w:b/>
+        </w:rPr>
+        <w:t xml:space="preserve">(Bowman et al., 2013; Brienen et al., 2017, 2012; Cherubini et al., 1998; Duchesne et al., 2019; Hember et al., 2019; Nehrbass-Ahles et al., 2014; Sullivan et al., 2016)</w:t>
+      </w:r>
+      <w:r>
+        <w:rPr>
+          <w:bCs/>
+          <w:b/>
+        </w:rPr>
+        <w:t xml:space="preserve">.</w:t>
+      </w:r>
+      <w:r>
+        <w:rPr>
+          <w:bCs/>
+          <w:b/>
+        </w:rPr>
+        <w:t xml:space="preserve">”</w:t>
+      </w:r>
+      <w:r>
+        <w:rPr>
+          <w:bCs/>
+          <w:b/>
+        </w:rPr>
+        <w:t xml:space="preserve"> </w:t>
+      </w:r>
+      <w:r>
+        <w:rPr>
+          <w:bCs/>
+          <w:b/>
+        </w:rPr>
+        <w:t xml:space="preserve">Note that we have added the Duchense reference here.</w:t>
+      </w:r>
+    </w:p>
+    <w:p>
+      <w:pPr>
+        <w:pStyle w:val="BodyText"/>
+      </w:pPr>
+      <w:r>
+        <w:t xml:space="preserve">Lines 180-182 please quote at least one supporting reference.</w:t>
+      </w:r>
+    </w:p>
+    <w:p>
+      <w:pPr>
+        <w:pStyle w:val="BodyText"/>
+      </w:pPr>
+      <w:r>
+        <w:rPr>
+          <w:iCs/>
+          <w:i/>
+        </w:rPr>
+        <w:t xml:space="preserve">INSERT REF: Tree growth rates are sensitive to stand dynamics, with competition – the intensity of which tends to increase as forests mature – affecting ecosystem-level patterns of C allocation (</w:t>
       </w:r>
       <w:r>
         <w:rPr>
@@ -128,54 +211,6 @@
         <w:pStyle w:val="BodyText"/>
       </w:pPr>
       <w:r>
-        <w:rPr>
-          <w:iCs/>
-          <w:i/>
-        </w:rPr>
-        <w:t xml:space="preserve">review biases, pubs- metion in discussion</w:t>
-      </w:r>
-    </w:p>
-    <w:p>
-      <w:pPr>
-        <w:pStyle w:val="BodyText"/>
-      </w:pPr>
-      <w:r>
-        <w:t xml:space="preserve">Lines 180-182 please quote at least one supporting reference.</w:t>
-      </w:r>
-    </w:p>
-    <w:p>
-      <w:pPr>
-        <w:pStyle w:val="BodyText"/>
-      </w:pPr>
-      <w:r>
-        <w:rPr>
-          <w:iCs/>
-          <w:i/>
-        </w:rPr>
-        <w:t xml:space="preserve">INSERT REF: Tree growth rates are sensitive to stand dynamics, with competition – the intensity of which tends to increase as forests mature – affecting ecosystem-level patterns of C allocation (</w:t>
-      </w:r>
-      <w:r>
-        <w:rPr>
-          <w:bCs/>
-          <w:b/>
-          <w:iCs/>
-          <w:i/>
-        </w:rPr>
-        <w:t xml:space="preserve">REF</w:t>
-      </w:r>
-      <w:r>
-        <w:rPr>
-          <w:iCs/>
-          <w:i/>
-        </w:rPr>
-        <w:t xml:space="preserve">).</w:t>
-      </w:r>
-    </w:p>
-    <w:p>
-      <w:pPr>
-        <w:pStyle w:val="BodyText"/>
-      </w:pPr>
-      <w:r>
         <w:t xml:space="preserve">Lines 646 -648 in temperate closed old-growth forests an opposite behaviour is often reported for the oldest trees. Slow but increasing long-term growth allows for maximum longevity not only in beech, but also in oaks and pines (see Piovesan, G., Biondi, F., Baliva, M., De Vivo, G., Marchiano, V., Schettino, A., &amp; Di Filippo, A. (2019). Lessons from the wild: slow but increasing long‐term growth allows for maximum longevity in European beech. Ecology, 100(9), e02737 and references therein).</w:t>
       </w:r>
     </w:p>
@@ -243,6 +278,18 @@
           <w:i/>
         </w:rPr>
         <w:t xml:space="preserve">review/ change text/ cite Piovesan paper</w:t>
+      </w:r>
+    </w:p>
+    <w:p>
+      <w:pPr>
+        <w:pStyle w:val="BodyText"/>
+      </w:pPr>
+      <w:r>
+        <w:rPr>
+          <w:iCs/>
+          <w:i/>
+        </w:rPr>
+        <w:t xml:space="preserve">add Duchense ref to discussion?</w:t>
       </w:r>
     </w:p>
     <w:bookmarkEnd w:id="21"/>
@@ -315,16 +362,72 @@
       <w:pPr>
         <w:pStyle w:val="BodyText"/>
       </w:pPr>
+      <w:r>
+        <w:rPr>
+          <w:bCs/>
+          <w:b/>
+        </w:rPr>
+        <w:t xml:space="preserve">In general, data were not presented because (1) there’s inherently a lot of variation in tree-ring (or any tree growth) data, so showing the data makes it tough to visualize the trends; (2) figures are showing partial effects and so showing the raw data would be difficult because in multivariate analyses, any single factor is showing only one part of the variance and so it’s hard to meaningfully show the</w:t>
+      </w:r>
+      <w:r>
+        <w:rPr>
+          <w:bCs/>
+          <w:b/>
+        </w:rPr>
+        <w:t xml:space="preserve"> </w:t>
+      </w:r>
+      <w:r>
+        <w:rPr>
+          <w:bCs/>
+          <w:b/>
+        </w:rPr>
+        <w:t xml:space="preserve">“</w:t>
+      </w:r>
+      <w:r>
+        <w:rPr>
+          <w:bCs/>
+          <w:b/>
+        </w:rPr>
+        <w:t xml:space="preserve">raw</w:t>
+      </w:r>
+      <w:r>
+        <w:rPr>
+          <w:bCs/>
+          <w:b/>
+        </w:rPr>
+        <w:t xml:space="preserve">”</w:t>
+      </w:r>
+      <w:r>
+        <w:rPr>
+          <w:bCs/>
+          <w:b/>
+        </w:rPr>
+        <w:t xml:space="preserve"> </w:t>
+      </w:r>
+      <w:r>
+        <w:rPr>
+          <w:bCs/>
+          <w:b/>
+        </w:rPr>
+        <w:t xml:space="preserve">data, and (3) we’re packing so much into all the figures that adding data points would make them too busy. To show some example data, we have modified Figure 1 to show raw data with model fits for one site-species combination (replacing an example showing just model fits for all species at one site). This effectively implements the suggestion to show example data for one panel in each figure, as Figs 3,5,and 6 include the panels in this example figure for all site-species combinations. We note also that raw data are visualized in Figs. 2 and S6-S9, and parallel plots for all sites are available in the GitHub repository (</w:t>
+      </w:r>
       <w:hyperlink r:id="rId22">
         <w:r>
           <w:rPr>
             <w:rStyle w:val="Hyperlink"/>
-            <w:iCs/>
-            <w:i/>
+            <w:bCs/>
+            <w:b/>
           </w:rPr>
-          <w:t xml:space="preserve">GitHub issue # 137</w:t>
+          <w:t xml:space="preserve">https://github.com/EcoClimLab/ForestGEO-tree-rings</w:t>
         </w:r>
       </w:hyperlink>
+      <w:r>
+        <w:rPr>
+          <w:bCs/>
+          <w:b/>
+        </w:rPr>
+        <w:t xml:space="preserve">) and archived in Zenodo.</w:t>
+      </w:r>
     </w:p>
     <w:p>
       <w:pPr>
@@ -346,10 +449,52 @@
       </w:pPr>
       <w:r>
         <w:rPr>
-          <w:iCs/>
-          <w:i/>
-        </w:rPr>
-        <w:t xml:space="preserve">just need to clarify this in methods and/or SI</w:t>
+          <w:bCs/>
+          <w:b/>
+        </w:rPr>
+        <w:t xml:space="preserve">We have added a short paragraph to Appendix S2 specifying how DBH measurements were used:</w:t>
+      </w:r>
+      <w:r>
+        <w:rPr>
+          <w:bCs/>
+          <w:b/>
+        </w:rPr>
+        <w:t xml:space="preserve"> </w:t>
+      </w:r>
+      <w:r>
+        <w:rPr>
+          <w:bCs/>
+          <w:b/>
+        </w:rPr>
+        <w:t xml:space="preserve">“</w:t>
+      </w:r>
+      <w:r>
+        <w:rPr>
+          <w:bCs/>
+          <w:b/>
+        </w:rPr>
+        <w:t xml:space="preserve">DBH measurements were taken at the time of coring or – for some of the trees cored within ForestGEO plots – obtained from the most recent ForestGEO census prior to coring. For these trees, we applied the outside-in approach to DBH reconstruction (detailed below). For a minority of trees (n=50 at LDW), DBH measurements were not available, requiring use of inside-out approach to DBH reconstruction (detailed below).</w:t>
+      </w:r>
+      <w:r>
+        <w:rPr>
+          <w:bCs/>
+          <w:b/>
+        </w:rPr>
+        <w:t xml:space="preserve">”</w:t>
+      </w:r>
+      <w:r>
+        <w:rPr>
+          <w:bCs/>
+          <w:b/>
+        </w:rPr>
+        <w:t xml:space="preserve"> </w:t>
+      </w:r>
+      <w:r>
+        <w:rPr>
+          <w:bCs/>
+          <w:b/>
+        </w:rPr>
+        <w:t xml:space="preserve">We did not use multiple census measurements to constrain the DBH time series (a worthy endeavor, but beyond the scope of this project).</w:t>
       </w:r>
     </w:p>
     <w:p>
@@ -858,7 +1003,42 @@
           <w:iCs/>
           <w:i/>
         </w:rPr>
-        <w:t xml:space="preserve">find and cite this reference</w:t>
+        <w:t xml:space="preserve">find and cite this reference. Probably</w:t>
+      </w:r>
+      <w:r>
+        <w:rPr>
+          <w:iCs/>
+          <w:i/>
+        </w:rPr>
+        <w:t xml:space="preserve"> </w:t>
+      </w:r>
+      <w:r>
+        <w:rPr>
+          <w:iCs/>
+          <w:i/>
+        </w:rPr>
+        <w:t xml:space="preserve">Clark et al. (2011)</w:t>
+      </w:r>
+      <w:r>
+        <w:rPr>
+          <w:iCs/>
+          <w:i/>
+        </w:rPr>
+        <w:t xml:space="preserve">. Also look at</w:t>
+      </w:r>
+      <w:r>
+        <w:rPr>
+          <w:iCs/>
+          <w:i/>
+        </w:rPr>
+        <w:t xml:space="preserve"> </w:t>
+      </w:r>
+      <w:r>
+        <w:rPr>
+          <w:iCs/>
+          <w:i/>
+        </w:rPr>
+        <w:t xml:space="preserve">Germain &amp; Lutz (2020)</w:t>
       </w:r>
     </w:p>
     <w:p>
@@ -1378,7 +1558,7 @@
     </w:p>
     <w:bookmarkEnd w:id="23"/>
     <w:bookmarkEnd w:id="24"/>
-    <w:bookmarkStart w:id="30" w:name="References"/>
+    <w:bookmarkStart w:id="50" w:name="References"/>
     <w:p>
       <w:pPr>
         <w:pStyle w:val="Heading1"/>
@@ -1387,7 +1567,7 @@
         <w:t xml:space="preserve">References cited in responses</w:t>
       </w:r>
     </w:p>
-    <w:bookmarkStart w:id="29" w:name="refs"/>
+    <w:bookmarkStart w:id="49" w:name="refs"/>
     <w:bookmarkStart w:id="26" w:name="ref-aubry-kientz_joint_2015"/>
     <w:p>
       <w:pPr>
@@ -1435,12 +1615,404 @@
       </w:hyperlink>
     </w:p>
     <w:bookmarkEnd w:id="26"/>
-    <w:bookmarkStart w:id="28" w:name="ref-groenendijk_no_2015"/>
+    <w:bookmarkStart w:id="28" w:name="ref-bowman_detecting_2013"/>
     <w:p>
       <w:pPr>
         <w:pStyle w:val="Bibliography"/>
       </w:pPr>
       <w:r>
+        <w:t xml:space="preserve">Bowman, D. M. J. S., Brienen, R. J. W., Gloor, E., Phillips, O. L., &amp; Prior, L. D. (2013). Detecting trends in tree growth: Not so simple.</w:t>
+      </w:r>
+      <w:r>
+        <w:t xml:space="preserve"> </w:t>
+      </w:r>
+      <w:r>
+        <w:rPr>
+          <w:iCs/>
+          <w:i/>
+        </w:rPr>
+        <w:t xml:space="preserve">Trends in Plant Science</w:t>
+      </w:r>
+      <w:r>
+        <w:t xml:space="preserve">,</w:t>
+      </w:r>
+      <w:r>
+        <w:t xml:space="preserve"> </w:t>
+      </w:r>
+      <w:r>
+        <w:rPr>
+          <w:iCs/>
+          <w:i/>
+        </w:rPr>
+        <w:t xml:space="preserve">18</w:t>
+      </w:r>
+      <w:r>
+        <w:t xml:space="preserve">(1), 11–17.</w:t>
+      </w:r>
+      <w:r>
+        <w:t xml:space="preserve"> </w:t>
+      </w:r>
+      <w:hyperlink r:id="rId27">
+        <w:r>
+          <w:rPr>
+            <w:rStyle w:val="Hyperlink"/>
+          </w:rPr>
+          <w:t xml:space="preserve">https://doi.org/10.1016/j.tplants.2012.08.005</w:t>
+        </w:r>
+      </w:hyperlink>
+    </w:p>
+    <w:bookmarkEnd w:id="28"/>
+    <w:bookmarkStart w:id="30" w:name="ref-brienen_detecting_2012"/>
+    <w:p>
+      <w:pPr>
+        <w:pStyle w:val="Bibliography"/>
+      </w:pPr>
+      <w:r>
+        <w:t xml:space="preserve">Brienen, R. J. W., Gloor, E., &amp; Zuidema, P. A. (2012). Detecting evidence for</w:t>
+      </w:r>
+      <w:r>
+        <w:t xml:space="preserve"> </w:t>
+      </w:r>
+      <w:r>
+        <w:t xml:space="preserve">CO</w:t>
+      </w:r>
+      <w:r>
+        <w:t xml:space="preserve"> </w:t>
+      </w:r>
+      <w:r>
+        <w:rPr>
+          <w:vertAlign w:val="subscript"/>
+        </w:rPr>
+        <w:t xml:space="preserve">2</w:t>
+      </w:r>
+      <w:r>
+        <w:t xml:space="preserve"> </w:t>
+      </w:r>
+      <w:r>
+        <w:t xml:space="preserve">fertilization from tree ring studies:</w:t>
+      </w:r>
+      <w:r>
+        <w:t xml:space="preserve"> </w:t>
+      </w:r>
+      <w:r>
+        <w:t xml:space="preserve">The</w:t>
+      </w:r>
+      <w:r>
+        <w:t xml:space="preserve"> </w:t>
+      </w:r>
+      <w:r>
+        <w:t xml:space="preserve">potential role of sampling biases.</w:t>
+      </w:r>
+      <w:r>
+        <w:t xml:space="preserve"> </w:t>
+      </w:r>
+      <w:r>
+        <w:rPr>
+          <w:iCs/>
+          <w:i/>
+        </w:rPr>
+        <w:t xml:space="preserve">Global Biogeochemical Cycles</w:t>
+      </w:r>
+      <w:r>
+        <w:t xml:space="preserve">,</w:t>
+      </w:r>
+      <w:r>
+        <w:t xml:space="preserve"> </w:t>
+      </w:r>
+      <w:r>
+        <w:rPr>
+          <w:iCs/>
+          <w:i/>
+        </w:rPr>
+        <w:t xml:space="preserve">26</w:t>
+      </w:r>
+      <w:r>
+        <w:t xml:space="preserve">(1), GB1025.</w:t>
+      </w:r>
+      <w:r>
+        <w:t xml:space="preserve"> </w:t>
+      </w:r>
+      <w:hyperlink r:id="rId29">
+        <w:r>
+          <w:rPr>
+            <w:rStyle w:val="Hyperlink"/>
+          </w:rPr>
+          <w:t xml:space="preserve">https://doi.org/10.1029/2011GB004143</w:t>
+        </w:r>
+      </w:hyperlink>
+    </w:p>
+    <w:bookmarkEnd w:id="30"/>
+    <w:bookmarkStart w:id="32" w:name="ref-brienen_tree_2017"/>
+    <w:p>
+      <w:pPr>
+        <w:pStyle w:val="Bibliography"/>
+      </w:pPr>
+      <w:r>
+        <w:t xml:space="preserve">Brienen, R. J. W., Gloor, M., &amp; Ziv, G. (2017). Tree demography dominates long-term growth trends inferred from tree rings.</w:t>
+      </w:r>
+      <w:r>
+        <w:t xml:space="preserve"> </w:t>
+      </w:r>
+      <w:r>
+        <w:rPr>
+          <w:iCs/>
+          <w:i/>
+        </w:rPr>
+        <w:t xml:space="preserve">Global Change Biology</w:t>
+      </w:r>
+      <w:r>
+        <w:t xml:space="preserve">,</w:t>
+      </w:r>
+      <w:r>
+        <w:t xml:space="preserve"> </w:t>
+      </w:r>
+      <w:r>
+        <w:rPr>
+          <w:iCs/>
+          <w:i/>
+        </w:rPr>
+        <w:t xml:space="preserve">23</w:t>
+      </w:r>
+      <w:r>
+        <w:t xml:space="preserve">(2), 474–484.</w:t>
+      </w:r>
+      <w:r>
+        <w:t xml:space="preserve"> </w:t>
+      </w:r>
+      <w:hyperlink r:id="rId31">
+        <w:r>
+          <w:rPr>
+            <w:rStyle w:val="Hyperlink"/>
+          </w:rPr>
+          <w:t xml:space="preserve">https://doi.org/10.1111/gcb.13410</w:t>
+        </w:r>
+      </w:hyperlink>
+    </w:p>
+    <w:bookmarkEnd w:id="32"/>
+    <w:bookmarkStart w:id="34" w:name="ref-cherubini_potential_1998"/>
+    <w:p>
+      <w:pPr>
+        <w:pStyle w:val="Bibliography"/>
+      </w:pPr>
+      <w:r>
+        <w:t xml:space="preserve">Cherubini, P., Dobbertin, M., &amp; Innes, J. L. (1998). Potential sampling bias in long-term forest growth trends reconstructed from tree rings:</w:t>
+      </w:r>
+      <w:r>
+        <w:t xml:space="preserve"> </w:t>
+      </w:r>
+      <w:r>
+        <w:t xml:space="preserve">A</w:t>
+      </w:r>
+      <w:r>
+        <w:t xml:space="preserve"> </w:t>
+      </w:r>
+      <w:r>
+        <w:t xml:space="preserve">case study from the</w:t>
+      </w:r>
+      <w:r>
+        <w:t xml:space="preserve"> </w:t>
+      </w:r>
+      <w:r>
+        <w:t xml:space="preserve">Italian Alps</w:t>
+      </w:r>
+      <w:r>
+        <w:t xml:space="preserve">.</w:t>
+      </w:r>
+      <w:r>
+        <w:t xml:space="preserve"> </w:t>
+      </w:r>
+      <w:r>
+        <w:rPr>
+          <w:iCs/>
+          <w:i/>
+        </w:rPr>
+        <w:t xml:space="preserve">Forest Ecology and Management</w:t>
+      </w:r>
+      <w:r>
+        <w:t xml:space="preserve">,</w:t>
+      </w:r>
+      <w:r>
+        <w:t xml:space="preserve"> </w:t>
+      </w:r>
+      <w:r>
+        <w:rPr>
+          <w:iCs/>
+          <w:i/>
+        </w:rPr>
+        <w:t xml:space="preserve">109</w:t>
+      </w:r>
+      <w:r>
+        <w:t xml:space="preserve">(1), 103–118.</w:t>
+      </w:r>
+      <w:r>
+        <w:t xml:space="preserve"> </w:t>
+      </w:r>
+      <w:hyperlink r:id="rId33">
+        <w:r>
+          <w:rPr>
+            <w:rStyle w:val="Hyperlink"/>
+          </w:rPr>
+          <w:t xml:space="preserve">https://doi.org/10.1016/S0378-1127(98)00242-4</w:t>
+        </w:r>
+      </w:hyperlink>
+    </w:p>
+    <w:bookmarkEnd w:id="34"/>
+    <w:bookmarkStart w:id="36" w:name="ref-clark_individualscale_2011"/>
+    <w:p>
+      <w:pPr>
+        <w:pStyle w:val="Bibliography"/>
+      </w:pPr>
+      <w:r>
+        <w:t xml:space="preserve">Clark, J. S., Bell, D. M., Hersh, M. H., Kwit, M. C., Moran, E., Salk, C., Stine, A., Valle, D., &amp; Zhu, K. (2011). Individual-scale variation, species-scale differences: Inference needed to understand diversity:</w:t>
+      </w:r>
+      <w:r>
+        <w:t xml:space="preserve"> </w:t>
+      </w:r>
+      <w:r>
+        <w:t xml:space="preserve">Individual</w:t>
+      </w:r>
+      <w:r>
+        <w:t xml:space="preserve">-scale variation, species-scale differences.</w:t>
+      </w:r>
+      <w:r>
+        <w:t xml:space="preserve"> </w:t>
+      </w:r>
+      <w:r>
+        <w:rPr>
+          <w:iCs/>
+          <w:i/>
+        </w:rPr>
+        <w:t xml:space="preserve">Ecology Letters</w:t>
+      </w:r>
+      <w:r>
+        <w:t xml:space="preserve">,</w:t>
+      </w:r>
+      <w:r>
+        <w:t xml:space="preserve"> </w:t>
+      </w:r>
+      <w:r>
+        <w:rPr>
+          <w:iCs/>
+          <w:i/>
+        </w:rPr>
+        <w:t xml:space="preserve">14</w:t>
+      </w:r>
+      <w:r>
+        <w:t xml:space="preserve">(12), 1273–1287.</w:t>
+      </w:r>
+      <w:r>
+        <w:t xml:space="preserve"> </w:t>
+      </w:r>
+      <w:hyperlink r:id="rId35">
+        <w:r>
+          <w:rPr>
+            <w:rStyle w:val="Hyperlink"/>
+          </w:rPr>
+          <w:t xml:space="preserve">https://doi.org/10.1111/j.1461-0248.2011.01685.x</w:t>
+        </w:r>
+      </w:hyperlink>
+    </w:p>
+    <w:bookmarkEnd w:id="36"/>
+    <w:bookmarkStart w:id="38" w:name="ref-duchesne_large_2019"/>
+    <w:p>
+      <w:pPr>
+        <w:pStyle w:val="Bibliography"/>
+      </w:pPr>
+      <w:r>
+        <w:t xml:space="preserve">Duchesne, L., Houle, D., Ouimet, R., Caldwell, L., Gloor, M., &amp; Brienen, R. (2019). Large apparent growth increases in boreal forests inferred from tree-rings are an artefact of sampling biases.</w:t>
+      </w:r>
+      <w:r>
+        <w:t xml:space="preserve"> </w:t>
+      </w:r>
+      <w:r>
+        <w:rPr>
+          <w:iCs/>
+          <w:i/>
+        </w:rPr>
+        <w:t xml:space="preserve">Scientific Reports</w:t>
+      </w:r>
+      <w:r>
+        <w:t xml:space="preserve">,</w:t>
+      </w:r>
+      <w:r>
+        <w:t xml:space="preserve"> </w:t>
+      </w:r>
+      <w:r>
+        <w:rPr>
+          <w:iCs/>
+          <w:i/>
+        </w:rPr>
+        <w:t xml:space="preserve">9</w:t>
+      </w:r>
+      <w:r>
+        <w:t xml:space="preserve">(1), 6832.</w:t>
+      </w:r>
+      <w:r>
+        <w:t xml:space="preserve"> </w:t>
+      </w:r>
+      <w:hyperlink r:id="rId37">
+        <w:r>
+          <w:rPr>
+            <w:rStyle w:val="Hyperlink"/>
+          </w:rPr>
+          <w:t xml:space="preserve">https://doi.org/10.1038/s41598-019-43243-1</w:t>
+        </w:r>
+      </w:hyperlink>
+    </w:p>
+    <w:bookmarkEnd w:id="38"/>
+    <w:bookmarkStart w:id="40" w:name="ref-germain_climate_2020"/>
+    <w:p>
+      <w:pPr>
+        <w:pStyle w:val="Bibliography"/>
+      </w:pPr>
+      <w:r>
+        <w:t xml:space="preserve">Germain, S. J., &amp; Lutz, J. A. (2020). Climate extremes may be more important than climate means when predicting species range shifts.</w:t>
+      </w:r>
+      <w:r>
+        <w:t xml:space="preserve"> </w:t>
+      </w:r>
+      <w:r>
+        <w:rPr>
+          <w:iCs/>
+          <w:i/>
+        </w:rPr>
+        <w:t xml:space="preserve">Climatic Change</w:t>
+      </w:r>
+      <w:r>
+        <w:t xml:space="preserve">,</w:t>
+      </w:r>
+      <w:r>
+        <w:t xml:space="preserve"> </w:t>
+      </w:r>
+      <w:r>
+        <w:rPr>
+          <w:iCs/>
+          <w:i/>
+        </w:rPr>
+        <w:t xml:space="preserve">163</w:t>
+      </w:r>
+      <w:r>
+        <w:t xml:space="preserve">(1), 579–598.</w:t>
+      </w:r>
+      <w:r>
+        <w:t xml:space="preserve"> </w:t>
+      </w:r>
+      <w:hyperlink r:id="rId39">
+        <w:r>
+          <w:rPr>
+            <w:rStyle w:val="Hyperlink"/>
+          </w:rPr>
+          <w:t xml:space="preserve">https://doi.org/10.1007/s10584-020-02868-2</w:t>
+        </w:r>
+      </w:hyperlink>
+    </w:p>
+    <w:bookmarkEnd w:id="40"/>
+    <w:bookmarkStart w:id="42" w:name="ref-groenendijk_no_2015"/>
+    <w:p>
+      <w:pPr>
+        <w:pStyle w:val="Bibliography"/>
+      </w:pPr>
+      <w:r>
         <w:t xml:space="preserve">Groenendijk, P., Sleen, P. van der, Vlam, M., Bunyavejchewin, S., Bongers, F., &amp; Zuidema, P. A. (2015). No evidence for consistent long-term growth stimulation of 13 tropical tree species: Results from tree-ring analysis.</w:t>
       </w:r>
       <w:r>
@@ -1472,7 +2044,7 @@
       <w:r>
         <w:t xml:space="preserve"> </w:t>
       </w:r>
-      <w:hyperlink r:id="rId27">
+      <w:hyperlink r:id="rId41">
         <w:r>
           <w:rPr>
             <w:rStyle w:val="Hyperlink"/>
@@ -1481,9 +2053,216 @@
         </w:r>
       </w:hyperlink>
     </w:p>
-    <w:bookmarkEnd w:id="28"/>
-    <w:bookmarkEnd w:id="29"/>
-    <w:bookmarkEnd w:id="30"/>
+    <w:bookmarkEnd w:id="42"/>
+    <w:bookmarkStart w:id="44" w:name="ref-hember_tree_2019"/>
+    <w:p>
+      <w:pPr>
+        <w:pStyle w:val="Bibliography"/>
+      </w:pPr>
+      <w:r>
+        <w:t xml:space="preserve">Hember, R. A., Kurz, W. A., &amp; Girardin, M. P. (2019). Tree</w:t>
+      </w:r>
+      <w:r>
+        <w:t xml:space="preserve"> </w:t>
+      </w:r>
+      <w:r>
+        <w:t xml:space="preserve">Ring Reconstructions</w:t>
+      </w:r>
+      <w:r>
+        <w:t xml:space="preserve"> </w:t>
+      </w:r>
+      <w:r>
+        <w:t xml:space="preserve">of</w:t>
+      </w:r>
+      <w:r>
+        <w:t xml:space="preserve"> </w:t>
+      </w:r>
+      <w:r>
+        <w:t xml:space="preserve">Stemwood Biomass Indicate Increases</w:t>
+      </w:r>
+      <w:r>
+        <w:t xml:space="preserve"> </w:t>
+      </w:r>
+      <w:r>
+        <w:t xml:space="preserve">in the</w:t>
+      </w:r>
+      <w:r>
+        <w:t xml:space="preserve"> </w:t>
+      </w:r>
+      <w:r>
+        <w:t xml:space="preserve">Growth Rate</w:t>
+      </w:r>
+      <w:r>
+        <w:t xml:space="preserve"> </w:t>
+      </w:r>
+      <w:r>
+        <w:t xml:space="preserve">of</w:t>
+      </w:r>
+      <w:r>
+        <w:t xml:space="preserve"> </w:t>
+      </w:r>
+      <w:r>
+        <w:t xml:space="preserve">Black Spruce Trees Across Boreal Forests</w:t>
+      </w:r>
+      <w:r>
+        <w:t xml:space="preserve"> </w:t>
+      </w:r>
+      <w:r>
+        <w:t xml:space="preserve">of</w:t>
+      </w:r>
+      <w:r>
+        <w:t xml:space="preserve"> </w:t>
+      </w:r>
+      <w:r>
+        <w:t xml:space="preserve">Canada</w:t>
+      </w:r>
+      <w:r>
+        <w:t xml:space="preserve">.</w:t>
+      </w:r>
+      <w:r>
+        <w:t xml:space="preserve"> </w:t>
+      </w:r>
+      <w:r>
+        <w:rPr>
+          <w:iCs/>
+          <w:i/>
+        </w:rPr>
+        <w:t xml:space="preserve">Journal of Geophysical Research: Biogeosciences</w:t>
+      </w:r>
+      <w:r>
+        <w:t xml:space="preserve">,</w:t>
+      </w:r>
+      <w:r>
+        <w:t xml:space="preserve"> </w:t>
+      </w:r>
+      <w:r>
+        <w:rPr>
+          <w:iCs/>
+          <w:i/>
+        </w:rPr>
+        <w:t xml:space="preserve">124</w:t>
+      </w:r>
+      <w:r>
+        <w:t xml:space="preserve">(8), 2460–2480.</w:t>
+      </w:r>
+      <w:r>
+        <w:t xml:space="preserve"> </w:t>
+      </w:r>
+      <w:hyperlink r:id="rId43">
+        <w:r>
+          <w:rPr>
+            <w:rStyle w:val="Hyperlink"/>
+          </w:rPr>
+          <w:t xml:space="preserve">https://doi.org/10.1029/2018JG004573</w:t>
+        </w:r>
+      </w:hyperlink>
+    </w:p>
+    <w:bookmarkEnd w:id="44"/>
+    <w:bookmarkStart w:id="46" w:name="ref-nehrbass-ahles_influence_2014"/>
+    <w:p>
+      <w:pPr>
+        <w:pStyle w:val="Bibliography"/>
+      </w:pPr>
+      <w:r>
+        <w:t xml:space="preserve">Nehrbass-Ahles, C., Babst, F., Klesse, S., Nötzli, M., Bouriaud, O., Neukom, R., Dobbertin, M., &amp; Frank, D. (2014). The influence of sampling design on tree-ring-based quantification of forest growth.</w:t>
+      </w:r>
+      <w:r>
+        <w:t xml:space="preserve"> </w:t>
+      </w:r>
+      <w:r>
+        <w:rPr>
+          <w:iCs/>
+          <w:i/>
+        </w:rPr>
+        <w:t xml:space="preserve">Global Change Biology</w:t>
+      </w:r>
+      <w:r>
+        <w:t xml:space="preserve">,</w:t>
+      </w:r>
+      <w:r>
+        <w:t xml:space="preserve"> </w:t>
+      </w:r>
+      <w:r>
+        <w:rPr>
+          <w:iCs/>
+          <w:i/>
+        </w:rPr>
+        <w:t xml:space="preserve">20</w:t>
+      </w:r>
+      <w:r>
+        <w:t xml:space="preserve">(9), 2867–2885.</w:t>
+      </w:r>
+      <w:r>
+        <w:t xml:space="preserve"> </w:t>
+      </w:r>
+      <w:hyperlink r:id="rId45">
+        <w:r>
+          <w:rPr>
+            <w:rStyle w:val="Hyperlink"/>
+          </w:rPr>
+          <w:t xml:space="preserve">https://doi.org/10.1111/gcb.12599</w:t>
+        </w:r>
+      </w:hyperlink>
+    </w:p>
+    <w:bookmarkEnd w:id="46"/>
+    <w:bookmarkStart w:id="48" w:name="ref-sullivan_effect_2016"/>
+    <w:p>
+      <w:pPr>
+        <w:pStyle w:val="Bibliography"/>
+      </w:pPr>
+      <w:r>
+        <w:t xml:space="preserve">Sullivan, P. F., Pattison, R. R., Brownlee, A. H., Cahoon, S. M. P., &amp; Hollingsworth, T. N. (2016). Effect of tree-ring detrending method on apparent growth trends of black and white spruce in interior</w:t>
+      </w:r>
+      <w:r>
+        <w:t xml:space="preserve"> </w:t>
+      </w:r>
+      <w:r>
+        <w:t xml:space="preserve">Alaska</w:t>
+      </w:r>
+      <w:r>
+        <w:t xml:space="preserve">.</w:t>
+      </w:r>
+      <w:r>
+        <w:t xml:space="preserve"> </w:t>
+      </w:r>
+      <w:r>
+        <w:rPr>
+          <w:iCs/>
+          <w:i/>
+        </w:rPr>
+        <w:t xml:space="preserve">Environmental Research Letters</w:t>
+      </w:r>
+      <w:r>
+        <w:t xml:space="preserve">,</w:t>
+      </w:r>
+      <w:r>
+        <w:t xml:space="preserve"> </w:t>
+      </w:r>
+      <w:r>
+        <w:rPr>
+          <w:iCs/>
+          <w:i/>
+        </w:rPr>
+        <w:t xml:space="preserve">11</w:t>
+      </w:r>
+      <w:r>
+        <w:t xml:space="preserve">(11), 114007.</w:t>
+      </w:r>
+      <w:r>
+        <w:t xml:space="preserve"> </w:t>
+      </w:r>
+      <w:hyperlink r:id="rId47">
+        <w:r>
+          <w:rPr>
+            <w:rStyle w:val="Hyperlink"/>
+          </w:rPr>
+          <w:t xml:space="preserve">https://doi.org/10.1088/1748-9326/11/11/114007</w:t>
+        </w:r>
+      </w:hyperlink>
+    </w:p>
+    <w:bookmarkEnd w:id="48"/>
+    <w:bookmarkEnd w:id="49"/>
+    <w:bookmarkEnd w:id="50"/>
     <w:sectPr/>
   </w:body>
 </w:document>

</xml_diff>

<commit_message>
add response to editor
</commit_message>
<xml_diff>
--- a/doc/manuscript/response_to_reviews.docx
+++ b/doc/manuscript/response_to_reviews.docx
@@ -2,6 +2,116 @@
 <file path=word/document.xml><?xml version="1.0" encoding="utf-8"?>
 <w:document xmlns:w="http://schemas.openxmlformats.org/wordprocessingml/2006/main" xmlns:m="http://schemas.openxmlformats.org/officeDocument/2006/math" xmlns:r="http://schemas.openxmlformats.org/officeDocument/2006/relationships" xmlns:o="urn:schemas-microsoft-com:office:office" xmlns:v="urn:schemas-microsoft-com:vml" xmlns:w10="urn:schemas-microsoft-com:office:word" xmlns:a="http://schemas.openxmlformats.org/drawingml/2006/main" xmlns:pic="http://schemas.openxmlformats.org/drawingml/2006/picture" xmlns:wp="http://schemas.openxmlformats.org/drawingml/2006/wordprocessingDrawing">
   <w:body>
+    <w:p>
+      <w:pPr>
+        <w:pStyle w:val="FirstParagraph"/>
+      </w:pPr>
+      <w:r>
+        <w:t xml:space="preserve">Dear Editor:</w:t>
+      </w:r>
+    </w:p>
+    <w:p>
+      <w:pPr>
+        <w:pStyle w:val="BodyText"/>
+      </w:pPr>
+      <w:r>
+        <w:t xml:space="preserve">We are please to submit a revised version of our manuscript,</w:t>
+      </w:r>
+      <w:r>
+        <w:t xml:space="preserve"> </w:t>
+      </w:r>
+      <w:r>
+        <w:t xml:space="preserve">“</w:t>
+      </w:r>
+      <w:r>
+        <w:t xml:space="preserve">Joint effects of climate, tree size, and year on annual tree growth derived from tree-ring records of ten globally distributed forests</w:t>
+      </w:r>
+      <w:r>
+        <w:t xml:space="preserve">”</w:t>
+      </w:r>
+      <w:r>
+        <w:t xml:space="preserve"> </w:t>
+      </w:r>
+      <w:r>
+        <w:t xml:space="preserve">(GCB-21-1209, for consideration for publication in</w:t>
+      </w:r>
+      <w:r>
+        <w:t xml:space="preserve"> </w:t>
+      </w:r>
+      <w:r>
+        <w:rPr>
+          <w:iCs/>
+          <w:i/>
+        </w:rPr>
+        <w:t xml:space="preserve">Global Change Biology</w:t>
+      </w:r>
+      <w:r>
+        <w:t xml:space="preserve">. We have addressed all points raised by the reviewers, as detailed below. The most significant changes include:</w:t>
+      </w:r>
+    </w:p>
+    <w:p>
+      <w:pPr>
+        <w:numPr>
+          <w:ilvl w:val="0"/>
+          <w:numId w:val="1001"/>
+        </w:numPr>
+      </w:pPr>
+      <w:r>
+        <w:t xml:space="preserve">At the request of Reviewer 1, we have added a summary figure (new Fig. 3) that we believe provides a very helpful overview. Accompanying this, we have done some modest rearrangement of the text to create a Results sub-section entitled</w:t>
+      </w:r>
+      <w:r>
+        <w:t xml:space="preserve"> </w:t>
+      </w:r>
+      <w:r>
+        <w:t xml:space="preserve">“</w:t>
+      </w:r>
+      <w:r>
+        <w:t xml:space="preserve">Full model results overview.</w:t>
+      </w:r>
+      <w:r>
+        <w:t xml:space="preserve">”</w:t>
+      </w:r>
+    </w:p>
+    <w:p>
+      <w:pPr>
+        <w:numPr>
+          <w:ilvl w:val="0"/>
+          <w:numId w:val="1001"/>
+        </w:numPr>
+      </w:pPr>
+      <w:r>
+        <w:t xml:space="preserve">At the request of Reviewer 2, we have modified the schematic figure illustrating the method (Fig. 1) to show raw data for one example species.</w:t>
+      </w:r>
+    </w:p>
+    <w:p>
+      <w:pPr>
+        <w:pStyle w:val="FirstParagraph"/>
+      </w:pPr>
+      <w:r>
+        <w:t xml:space="preserve">Thank you for considering this revised version, and we look forward to your response.</w:t>
+      </w:r>
+    </w:p>
+    <w:p>
+      <w:pPr>
+        <w:pStyle w:val="BodyText"/>
+      </w:pPr>
+      <w:r>
+        <w:t xml:space="preserve">Sincerely,</w:t>
+      </w:r>
+    </w:p>
+    <w:p>
+      <w:pPr>
+        <w:pStyle w:val="BodyText"/>
+      </w:pPr>
+      <w:r>
+        <w:t xml:space="preserve">Kristina Anderson-Teixeira (on behalf of all coauthors)</w:t>
+      </w:r>
+    </w:p>
+    <w:p>
+      <w:r>
+        <w:br w:type="page"/>
+      </w:r>
+    </w:p>
     <w:bookmarkStart w:id="23" w:name="response-to-reviewers-comments-to-author"/>
     <w:p>
       <w:pPr>
@@ -49,7 +159,42 @@
           <w:bCs/>
           <w:b/>
         </w:rPr>
-        <w:t xml:space="preserve">We have added a summary figure (new Fig. 3) that we believe provides a very helpful summary. Thanks for the suggestion!</w:t>
+        <w:t xml:space="preserve">We have added a summary figure (new Fig. 3) that we believe provides a very helpful overview. (Thanks for the suggestion!) Accompanying this, we have done some modest rearrangement of the text to create a Results sub-section entitled</w:t>
+      </w:r>
+      <w:r>
+        <w:rPr>
+          <w:bCs/>
+          <w:b/>
+        </w:rPr>
+        <w:t xml:space="preserve"> </w:t>
+      </w:r>
+      <w:r>
+        <w:rPr>
+          <w:bCs/>
+          <w:b/>
+        </w:rPr>
+        <w:t xml:space="preserve">“</w:t>
+      </w:r>
+      <w:r>
+        <w:rPr>
+          <w:bCs/>
+          <w:b/>
+        </w:rPr>
+        <w:t xml:space="preserve">Full model results overview.</w:t>
+      </w:r>
+      <w:r>
+        <w:rPr>
+          <w:bCs/>
+          <w:b/>
+        </w:rPr>
+        <w:t xml:space="preserve">”</w:t>
+      </w:r>
+      <w:r>
+        <w:rPr>
+          <w:bCs/>
+          <w:b/>
+        </w:rPr>
+        <w:t xml:space="preserve"> </w:t>
       </w:r>
     </w:p>
     <w:p>
@@ -2515,8 +2660,87 @@
       </w:pPr>
     </w:lvl>
   </w:abstractNum>
+  <w:abstractNum w:abstractNumId="991">
+    <w:nsid w:val="ea454b4c"/>
+    <w:multiLevelType w:val="multilevel"/>
+    <w:lvl w:ilvl="0">
+      <w:numFmt w:val="bullet"/>
+      <w:lvlText w:val="•"/>
+      <w:lvlJc w:val="left"/>
+      <w:pPr>
+        <w:ind w:left="720" w:hanging="480"/>
+      </w:pPr>
+    </w:lvl>
+    <w:lvl w:ilvl="1">
+      <w:numFmt w:val="bullet"/>
+      <w:lvlText w:val="–"/>
+      <w:lvlJc w:val="left"/>
+      <w:pPr>
+        <w:ind w:left="1440" w:hanging="480"/>
+      </w:pPr>
+    </w:lvl>
+    <w:lvl w:ilvl="2">
+      <w:numFmt w:val="bullet"/>
+      <w:lvlText w:val="•"/>
+      <w:lvlJc w:val="left"/>
+      <w:pPr>
+        <w:ind w:left="2160" w:hanging="480"/>
+      </w:pPr>
+    </w:lvl>
+    <w:lvl w:ilvl="3">
+      <w:numFmt w:val="bullet"/>
+      <w:lvlText w:val="–"/>
+      <w:lvlJc w:val="left"/>
+      <w:pPr>
+        <w:ind w:left="2880" w:hanging="480"/>
+      </w:pPr>
+    </w:lvl>
+    <w:lvl w:ilvl="4">
+      <w:numFmt w:val="bullet"/>
+      <w:lvlText w:val="•"/>
+      <w:lvlJc w:val="left"/>
+      <w:pPr>
+        <w:ind w:left="3600" w:hanging="480"/>
+      </w:pPr>
+    </w:lvl>
+    <w:lvl w:ilvl="5">
+      <w:numFmt w:val="bullet"/>
+      <w:lvlText w:val="–"/>
+      <w:lvlJc w:val="left"/>
+      <w:pPr>
+        <w:ind w:left="4320" w:hanging="480"/>
+      </w:pPr>
+    </w:lvl>
+    <w:lvl w:ilvl="6">
+      <w:numFmt w:val="bullet"/>
+      <w:lvlText w:val="•"/>
+      <w:lvlJc w:val="left"/>
+      <w:pPr>
+        <w:ind w:left="5040" w:hanging="480"/>
+      </w:pPr>
+    </w:lvl>
+    <w:lvl w:ilvl="7">
+      <w:numFmt w:val="bullet"/>
+      <w:lvlText w:val="–"/>
+      <w:lvlJc w:val="left"/>
+      <w:pPr>
+        <w:ind w:left="5760" w:hanging="480"/>
+      </w:pPr>
+    </w:lvl>
+    <w:lvl w:ilvl="8">
+      <w:numFmt w:val="bullet"/>
+      <w:lvlText w:val="•"/>
+      <w:lvlJc w:val="left"/>
+      <w:pPr>
+        <w:ind w:left="6480" w:hanging="480"/>
+      </w:pPr>
+    </w:lvl>
+  </w:abstractNum>
   <w:num w:numId="1000">
     <w:abstractNumId w:val="990"/>
+  </w:num>
+  <w:num w:numId="1001">
+    <w:abstractNumId w:val="991"/>
   </w:num>
 </w:numbering>
 </file>

</xml_diff>

<commit_message>
worked on minor reviewer comments
</commit_message>
<xml_diff>
--- a/doc/manuscript/response_to_reviews.docx
+++ b/doc/manuscript/response_to_reviews.docx
@@ -1565,10 +1565,68 @@
       </w:pPr>
       <w:r>
         <w:rPr>
-          <w:iCs/>
-          <w:i/>
-        </w:rPr>
-        <w:t xml:space="preserve">wording</w:t>
+          <w:bCs/>
+          <w:b/>
+        </w:rPr>
+        <w:t xml:space="preserve">We have reworded as follows:</w:t>
+      </w:r>
+      <w:r>
+        <w:rPr>
+          <w:bCs/>
+          <w:b/>
+        </w:rPr>
+        <w:t xml:space="preserve"> </w:t>
+      </w:r>
+      <w:r>
+        <w:rPr>
+          <w:bCs/>
+          <w:b/>
+        </w:rPr>
+        <w:t xml:space="preserve">“</w:t>
+      </w:r>
+      <w:r>
+        <w:rPr>
+          <w:bCs/>
+          <w:b/>
+        </w:rPr>
+        <w:t xml:space="preserve">…where</w:t>
+      </w:r>
+      <w:r>
+        <w:rPr>
+          <w:bCs/>
+          <w:b/>
+        </w:rPr>
+        <w:t xml:space="preserve"> </w:t>
+      </w:r>
+      <w:r>
+        <w:rPr>
+          <w:iCs/>
+          <w:i/>
+          <w:bCs/>
+          <w:b/>
+        </w:rPr>
+        <w:t xml:space="preserve">x</w:t>
+      </w:r>
+      <w:r>
+        <w:rPr>
+          <w:bCs/>
+          <w:b/>
+        </w:rPr>
+        <w:t xml:space="preserve"> </w:t>
+      </w:r>
+      <w:r>
+        <w:rPr>
+          <w:bCs/>
+          <w:b/>
+        </w:rPr>
+        <w:t xml:space="preserve">is a complete data set for one species at one site (all records after excluding cores as described above, and with no missing values).</w:t>
+      </w:r>
+      <w:r>
+        <w:rPr>
+          <w:bCs/>
+          <w:b/>
+        </w:rPr>
+        <w:t xml:space="preserve">”</w:t>
       </w:r>
     </w:p>
     <w:p>
@@ -1600,10 +1658,38 @@
       </w:pPr>
       <w:r>
         <w:rPr>
-          <w:iCs/>
-          <w:i/>
-        </w:rPr>
-        <w:t xml:space="preserve">wording</w:t>
+          <w:bCs/>
+          <w:b/>
+        </w:rPr>
+        <w:t xml:space="preserve">We have reworded this to read,</w:t>
+      </w:r>
+      <w:r>
+        <w:rPr>
+          <w:bCs/>
+          <w:b/>
+        </w:rPr>
+        <w:t xml:space="preserve"> </w:t>
+      </w:r>
+      <w:r>
+        <w:rPr>
+          <w:bCs/>
+          <w:b/>
+        </w:rPr>
+        <w:t xml:space="preserve">“</w:t>
+      </w:r>
+      <w:r>
+        <w:rPr>
+          <w:bCs/>
+          <w:b/>
+        </w:rPr>
+        <w:t xml:space="preserve">While one-to-one correspondence of estimated slope coefficients describing the response of tree growth to interannual climatic variation was neither expected nor observed, estimates obtained using the two methods were correlated and rarely differed significantly from one another.</w:t>
+      </w:r>
+      <w:r>
+        <w:rPr>
+          <w:bCs/>
+          <w:b/>
+        </w:rPr>
+        <w:t xml:space="preserve">”</w:t>
       </w:r>
     </w:p>
     <w:p>
@@ -1656,10 +1742,100 @@
       </w:pPr>
       <w:r>
         <w:rPr>
-          <w:iCs/>
-          <w:i/>
-        </w:rPr>
-        <w:t xml:space="preserve">wording</w:t>
+          <w:bCs/>
+          <w:b/>
+        </w:rPr>
+        <w:t xml:space="preserve">We have re-worded as follows:</w:t>
+      </w:r>
+      <w:r>
+        <w:rPr>
+          <w:bCs/>
+          <w:b/>
+        </w:rPr>
+        <w:t xml:space="preserve"> </w:t>
+      </w:r>
+      <w:r>
+        <w:rPr>
+          <w:bCs/>
+          <w:b/>
+        </w:rPr>
+        <w:t xml:space="preserve">“</w:t>
+      </w:r>
+      <w:r>
+        <w:rPr>
+          <w:bCs/>
+          <w:b/>
+        </w:rPr>
+        <w:t xml:space="preserve">Panels (</w:t>
+      </w:r>
+      <w:r>
+        <w:rPr>
+          <w:bCs/>
+          <w:b/>
+          <w:bCs/>
+          <w:b/>
+        </w:rPr>
+        <w:t xml:space="preserve">b-d</w:t>
+      </w:r>
+      <w:r>
+        <w:rPr>
+          <w:bCs/>
+          <w:b/>
+        </w:rPr>
+        <w:t xml:space="preserve">) give statistics for seasonal windows tested in</w:t>
+      </w:r>
+      <w:r>
+        <w:rPr>
+          <w:bCs/>
+          <w:b/>
+        </w:rPr>
+        <w:t xml:space="preserve"> </w:t>
+      </w:r>
+      <w:r>
+        <w:rPr>
+          <w:iCs/>
+          <w:i/>
+          <w:bCs/>
+          <w:b/>
+        </w:rPr>
+        <w:t xml:space="preserve">climwin</w:t>
+      </w:r>
+      <w:r>
+        <w:rPr>
+          <w:bCs/>
+          <w:b/>
+        </w:rPr>
+        <w:t xml:space="preserve">, where window open and close refer to the start- and end-months of the window tested, expressed as months prior to current August, and cells across the lower diagonal indicate single-month tests (akin to panel</w:t>
+      </w:r>
+      <w:r>
+        <w:rPr>
+          <w:bCs/>
+          <w:b/>
+        </w:rPr>
+        <w:t xml:space="preserve"> </w:t>
+      </w:r>
+      <w:r>
+        <w:rPr>
+          <w:bCs/>
+          <w:b/>
+          <w:bCs/>
+          <w:b/>
+        </w:rPr>
+        <w:t xml:space="preserve">a</w:t>
+      </w:r>
+      <w:r>
+        <w:rPr>
+          <w:bCs/>
+          <w:b/>
+        </w:rPr>
+        <w:t xml:space="preserve">).</w:t>
+      </w:r>
+      <w:r>
+        <w:rPr>
+          <w:bCs/>
+          <w:b/>
+        </w:rPr>
+        <w:t xml:space="preserve">”</w:t>
       </w:r>
     </w:p>
     <w:p>
@@ -1694,10 +1870,45 @@
       </w:pPr>
       <w:r>
         <w:rPr>
-          <w:iCs/>
-          <w:i/>
-        </w:rPr>
-        <w:t xml:space="preserve">wording</w:t>
+          <w:bCs/>
+          <w:b/>
+        </w:rPr>
+        <w:t xml:space="preserve">We have clarified the definition in the preceding paragraph:</w:t>
+      </w:r>
+      <w:r>
+        <w:rPr>
+          <w:bCs/>
+          <w:b/>
+        </w:rPr>
+        <w:t xml:space="preserve"> </w:t>
+      </w:r>
+      <w:r>
+        <w:rPr>
+          <w:bCs/>
+          <w:b/>
+        </w:rPr>
+        <w:t xml:space="preserve">“</w:t>
+      </w:r>
+      <w:r>
+        <w:rPr>
+          <w:bCs/>
+          <w:b/>
+        </w:rPr>
+        <w:t xml:space="preserve">This latter pattern is consistent with the observation that when contemporary growth rates are compared across individuals within a closed-canopy stand (e.g., a</w:t>
+      </w:r>
+      <w:r>
+        <w:rPr>
+          <w:bCs/>
+          <w:b/>
+        </w:rPr>
+        <w:t xml:space="preserve">”</w:t>
+      </w:r>
+      <w:r>
+        <w:rPr>
+          <w:bCs/>
+          <w:b/>
+        </w:rPr>
+        <w:t xml:space="preserve">cross-sectional" analysis of census data)…"</w:t>
       </w:r>
     </w:p>
     <w:p>
@@ -1714,10 +1925,138 @@
       </w:pPr>
       <w:r>
         <w:rPr>
-          <w:iCs/>
-          <w:i/>
-        </w:rPr>
-        <w:t xml:space="preserve">wording</w:t>
+          <w:bCs/>
+          <w:b/>
+        </w:rPr>
+        <w:t xml:space="preserve">“</w:t>
+      </w:r>
+      <w:r>
+        <w:rPr>
+          <w:bCs/>
+          <w:b/>
+        </w:rPr>
+        <w:t xml:space="preserve">Reconstructing</w:t>
+      </w:r>
+      <w:r>
+        <w:rPr>
+          <w:bCs/>
+          <w:b/>
+        </w:rPr>
+        <w:t xml:space="preserve">”</w:t>
+      </w:r>
+      <w:r>
+        <w:rPr>
+          <w:bCs/>
+          <w:b/>
+        </w:rPr>
+        <w:t xml:space="preserve"> </w:t>
+      </w:r>
+      <w:r>
+        <w:rPr>
+          <w:bCs/>
+          <w:b/>
+        </w:rPr>
+        <w:t xml:space="preserve">refers primarily to back-calculating, although in some cases DBH is projected slightly forward (e.g., at SCBI, where cores were taken a couple years after a census was conducted). For this reason, we prefer to stick with the</w:t>
+      </w:r>
+      <w:r>
+        <w:rPr>
+          <w:bCs/>
+          <w:b/>
+        </w:rPr>
+        <w:t xml:space="preserve"> </w:t>
+      </w:r>
+      <w:r>
+        <w:rPr>
+          <w:bCs/>
+          <w:b/>
+        </w:rPr>
+        <w:t xml:space="preserve">“</w:t>
+      </w:r>
+      <w:r>
+        <w:rPr>
+          <w:bCs/>
+          <w:b/>
+        </w:rPr>
+        <w:t xml:space="preserve">reconstructed</w:t>
+      </w:r>
+      <w:r>
+        <w:rPr>
+          <w:bCs/>
+          <w:b/>
+        </w:rPr>
+        <w:t xml:space="preserve">”</w:t>
+      </w:r>
+      <w:r>
+        <w:rPr>
+          <w:bCs/>
+          <w:b/>
+        </w:rPr>
+        <w:t xml:space="preserve"> </w:t>
+      </w:r>
+      <w:r>
+        <w:rPr>
+          <w:bCs/>
+          <w:b/>
+        </w:rPr>
+        <w:t xml:space="preserve">term. To make sure this is clear, we now refer to the term</w:t>
+      </w:r>
+      <w:r>
+        <w:rPr>
+          <w:bCs/>
+          <w:b/>
+        </w:rPr>
+        <w:t xml:space="preserve"> </w:t>
+      </w:r>
+      <w:r>
+        <w:rPr>
+          <w:bCs/>
+          <w:b/>
+        </w:rPr>
+        <w:t xml:space="preserve">“</w:t>
+      </w:r>
+      <w:r>
+        <w:rPr>
+          <w:bCs/>
+          <w:b/>
+        </w:rPr>
+        <w:t xml:space="preserve">back-calculated</w:t>
+      </w:r>
+      <w:r>
+        <w:rPr>
+          <w:bCs/>
+          <w:b/>
+        </w:rPr>
+        <w:t xml:space="preserve">”</w:t>
+      </w:r>
+      <w:r>
+        <w:rPr>
+          <w:bCs/>
+          <w:b/>
+        </w:rPr>
+        <w:t xml:space="preserve"> </w:t>
+      </w:r>
+      <w:r>
+        <w:rPr>
+          <w:bCs/>
+          <w:b/>
+        </w:rPr>
+        <w:t xml:space="preserve">in the methods section when we introduce the concept: " For each year in the tree-ring records, we reconstructed (</w:t>
+      </w:r>
+      <w:r>
+        <w:rPr>
+          <w:iCs/>
+          <w:i/>
+          <w:bCs/>
+          <w:b/>
+        </w:rPr>
+        <w:t xml:space="preserve">i.e.</w:t>
+      </w:r>
+      <w:r>
+        <w:rPr>
+          <w:bCs/>
+          <w:b/>
+        </w:rPr>
+        <w:t xml:space="preserve">, back-calculated) DBH, as detailed in Appendix S2."</w:t>
       </w:r>
     </w:p>
     <w:p>
@@ -1737,7 +2076,7 @@
           <w:iCs/>
           <w:i/>
         </w:rPr>
-        <w:t xml:space="preserve">Look into this. I don’t see a problem in the draft proof.</w:t>
+        <w:t xml:space="preserve">(These are citations with special characters in the name). Look into this. I don’t see a problem in the draft proof.</w:t>
       </w:r>
     </w:p>
     <w:bookmarkEnd w:id="22"/>

</xml_diff>

<commit_message>
edit one response based on feedback from PZ
issue #144
</commit_message>
<xml_diff>
--- a/doc/manuscript/response_to_reviews.docx
+++ b/doc/manuscript/response_to_reviews.docx
@@ -1135,7 +1135,19 @@
           <w:bCs/>
           <w:b/>
         </w:rPr>
-        <w:t xml:space="preserve">This is a good point. Increased mortality would result in decreased competition and potential growth release for surviving individuals. Thus, in theory, we might expect increasing mortality rates in many forests around the world</w:t>
+        <w:t xml:space="preserve">We’re not entirely sure how to interpret this comment.</w:t>
+      </w:r>
+    </w:p>
+    <w:p>
+      <w:pPr>
+        <w:pStyle w:val="BodyText"/>
+      </w:pPr>
+      <w:r>
+        <w:rPr>
+          <w:bCs/>
+          <w:b/>
+        </w:rPr>
+        <w:t xml:space="preserve">If the question is how increasing mortality might impact growth trends with year, increased mortality would result in decreased competition and potential growth release for surviving individuals. Thus, in theory, we might expect increasing mortality rates in many forests around the world</w:t>
       </w:r>
       <w:r>
         <w:rPr>
@@ -1264,6 +1276,39 @@
           <w:b/>
         </w:rPr>
         <w:t xml:space="preserve">”</w:t>
+      </w:r>
+    </w:p>
+    <w:p>
+      <w:pPr>
+        <w:pStyle w:val="BodyText"/>
+      </w:pPr>
+      <w:r>
+        <w:rPr>
+          <w:bCs/>
+          <w:b/>
+        </w:rPr>
+        <w:t xml:space="preserve">If the question is about differences in climate sensitivity between the trees that die and those that survive, this is an interesting question, but remains beyond the scope of this analysis. For one site where we included cores from trees cored dead and live (SCBI), we previously found that trees cored dead displayed similar climate sensitivity to trees cored live</w:t>
+      </w:r>
+      <w:r>
+        <w:rPr>
+          <w:bCs/>
+          <w:b/>
+        </w:rPr>
+        <w:t xml:space="preserve"> </w:t>
+      </w:r>
+      <w:r>
+        <w:rPr>
+          <w:bCs/>
+          <w:b/>
+        </w:rPr>
+        <w:t xml:space="preserve">(Helcoski et al., 2019)</w:t>
+      </w:r>
+      <w:r>
+        <w:rPr>
+          <w:bCs/>
+          <w:b/>
+        </w:rPr>
+        <w:t xml:space="preserve">. Other studies have found differences in drought sensitivity among trees that survived or died during a drought, but even if that occurred at one or more of our sites, it does not seem like it would fundamentally alter any of our results or conclusions.</w:t>
       </w:r>
     </w:p>
     <w:p>
@@ -3530,7 +3575,7 @@
     </w:p>
     <w:bookmarkEnd w:id="23"/>
     <w:bookmarkEnd w:id="24"/>
-    <w:bookmarkStart w:id="87" w:name="References"/>
+    <w:bookmarkStart w:id="89" w:name="References"/>
     <w:p>
       <w:pPr>
         <w:pStyle w:val="Heading1"/>
@@ -3539,7 +3584,7 @@
         <w:t xml:space="preserve">References cited in responses</w:t>
       </w:r>
     </w:p>
-    <w:bookmarkStart w:id="86" w:name="refs"/>
+    <w:bookmarkStart w:id="88" w:name="refs"/>
     <w:bookmarkStart w:id="26" w:name="ref-aubry-kientz_joint_2015"/>
     <w:p>
       <w:pPr>
@@ -3755,9 +3800,6 @@
         <w:t xml:space="preserve">CO</w:t>
       </w:r>
       <w:r>
-        <w:t xml:space="preserve"> </w:t>
-      </w:r>
-      <w:r>
         <w:rPr>
           <w:vertAlign w:val="subscript"/>
         </w:rPr>
@@ -4428,12 +4470,59 @@
       </w:hyperlink>
     </w:p>
     <w:bookmarkEnd w:id="54"/>
-    <w:bookmarkStart w:id="56" w:name="ref-hember_tree_2019"/>
+    <w:bookmarkStart w:id="56" w:name="ref-helcoski_growing_2019"/>
     <w:p>
       <w:pPr>
         <w:pStyle w:val="Bibliography"/>
       </w:pPr>
       <w:r>
+        <w:t xml:space="preserve">Helcoski, R., Tepley, A. J., Pederson, N., McGarvey, J. C., Meakem, V., Herrmann, V., Thompson, J. R., &amp; Anderson-Teixeira, K. J. (2019). Growing season moisture drives interannual variation in woody productivity of a temperate deciduous forest.</w:t>
+      </w:r>
+      <w:r>
+        <w:t xml:space="preserve"> </w:t>
+      </w:r>
+      <w:r>
+        <w:rPr>
+          <w:iCs/>
+          <w:i/>
+        </w:rPr>
+        <w:t xml:space="preserve">New Phytologist</w:t>
+      </w:r>
+      <w:r>
+        <w:t xml:space="preserve">,</w:t>
+      </w:r>
+      <w:r>
+        <w:t xml:space="preserve"> </w:t>
+      </w:r>
+      <w:r>
+        <w:rPr>
+          <w:iCs/>
+          <w:i/>
+        </w:rPr>
+        <w:t xml:space="preserve">223</w:t>
+      </w:r>
+      <w:r>
+        <w:t xml:space="preserve">(3), 1204–1216.</w:t>
+      </w:r>
+      <w:r>
+        <w:t xml:space="preserve"> </w:t>
+      </w:r>
+      <w:hyperlink r:id="rId55">
+        <w:r>
+          <w:rPr>
+            <w:rStyle w:val="Hyperlink"/>
+          </w:rPr>
+          <w:t xml:space="preserve">https://doi.org/10.1111/nph.15906</w:t>
+        </w:r>
+      </w:hyperlink>
+    </w:p>
+    <w:bookmarkEnd w:id="56"/>
+    <w:bookmarkStart w:id="58" w:name="ref-hember_tree_2019"/>
+    <w:p>
+      <w:pPr>
+        <w:pStyle w:val="Bibliography"/>
+      </w:pPr>
+      <w:r>
         <w:t xml:space="preserve">Hember, R. A., Kurz, W. A., &amp; Girardin, M. P. (2019). Tree</w:t>
       </w:r>
       <w:r>
@@ -4522,7 +4611,7 @@
       <w:r>
         <w:t xml:space="preserve"> </w:t>
       </w:r>
-      <w:hyperlink r:id="rId55">
+      <w:hyperlink r:id="rId57">
         <w:r>
           <w:rPr>
             <w:rStyle w:val="Hyperlink"/>
@@ -4531,8 +4620,8 @@
         </w:r>
       </w:hyperlink>
     </w:p>
-    <w:bookmarkEnd w:id="56"/>
-    <w:bookmarkStart w:id="58" w:name="ref-klesse_sampling_2018"/>
+    <w:bookmarkEnd w:id="58"/>
+    <w:bookmarkStart w:id="60" w:name="ref-klesse_sampling_2018"/>
     <w:p>
       <w:pPr>
         <w:pStyle w:val="Bibliography"/>
@@ -4578,7 +4667,7 @@
       <w:r>
         <w:t xml:space="preserve"> </w:t>
       </w:r>
-      <w:hyperlink r:id="rId57">
+      <w:hyperlink r:id="rId59">
         <w:r>
           <w:rPr>
             <w:rStyle w:val="Hyperlink"/>
@@ -4587,8 +4676,8 @@
         </w:r>
       </w:hyperlink>
     </w:p>
-    <w:bookmarkEnd w:id="58"/>
-    <w:bookmarkStart w:id="60" w:name="ref-lutz_twentiethcentury_2009"/>
+    <w:bookmarkEnd w:id="60"/>
+    <w:bookmarkStart w:id="62" w:name="ref-lutz_twentiethcentury_2009"/>
     <w:p>
       <w:pPr>
         <w:pStyle w:val="Bibliography"/>
@@ -4655,7 +4744,7 @@
       <w:r>
         <w:t xml:space="preserve"> </w:t>
       </w:r>
-      <w:hyperlink r:id="rId59">
+      <w:hyperlink r:id="rId61">
         <w:r>
           <w:rPr>
             <w:rStyle w:val="Hyperlink"/>
@@ -4664,8 +4753,8 @@
         </w:r>
       </w:hyperlink>
     </w:p>
-    <w:bookmarkEnd w:id="60"/>
-    <w:bookmarkStart w:id="62" w:name="ref-mcdowell_pervasive_2020"/>
+    <w:bookmarkEnd w:id="62"/>
+    <w:bookmarkStart w:id="64" w:name="ref-mcdowell_pervasive_2020"/>
     <w:p>
       <w:pPr>
         <w:pStyle w:val="Bibliography"/>
@@ -4702,7 +4791,7 @@
       <w:r>
         <w:t xml:space="preserve"> </w:t>
       </w:r>
-      <w:hyperlink r:id="rId61">
+      <w:hyperlink r:id="rId63">
         <w:r>
           <w:rPr>
             <w:rStyle w:val="Hyperlink"/>
@@ -4711,8 +4800,8 @@
         </w:r>
       </w:hyperlink>
     </w:p>
-    <w:bookmarkEnd w:id="62"/>
-    <w:bookmarkStart w:id="64" w:name="ref-mcgregor_tree_2021"/>
+    <w:bookmarkEnd w:id="64"/>
+    <w:bookmarkStart w:id="66" w:name="ref-mcgregor_tree_2021"/>
     <w:p>
       <w:pPr>
         <w:pStyle w:val="Bibliography"/>
@@ -4749,7 +4838,7 @@
       <w:r>
         <w:t xml:space="preserve"> </w:t>
       </w:r>
-      <w:hyperlink r:id="rId63">
+      <w:hyperlink r:id="rId65">
         <w:r>
           <w:rPr>
             <w:rStyle w:val="Hyperlink"/>
@@ -4758,8 +4847,8 @@
         </w:r>
       </w:hyperlink>
     </w:p>
-    <w:bookmarkEnd w:id="64"/>
-    <w:bookmarkStart w:id="66" w:name="ref-naimi_where_2014"/>
+    <w:bookmarkEnd w:id="66"/>
+    <w:bookmarkStart w:id="68" w:name="ref-naimi_where_2014"/>
     <w:p>
       <w:pPr>
         <w:pStyle w:val="Bibliography"/>
@@ -4796,7 +4885,7 @@
       <w:r>
         <w:t xml:space="preserve"> </w:t>
       </w:r>
-      <w:hyperlink r:id="rId65">
+      <w:hyperlink r:id="rId67">
         <w:r>
           <w:rPr>
             <w:rStyle w:val="Hyperlink"/>
@@ -4805,8 +4894,8 @@
         </w:r>
       </w:hyperlink>
     </w:p>
-    <w:bookmarkEnd w:id="66"/>
-    <w:bookmarkStart w:id="68" w:name="ref-nehrbass-ahles_influence_2014"/>
+    <w:bookmarkEnd w:id="68"/>
+    <w:bookmarkStart w:id="70" w:name="ref-nehrbass-ahles_influence_2014"/>
     <w:p>
       <w:pPr>
         <w:pStyle w:val="Bibliography"/>
@@ -4843,7 +4932,7 @@
       <w:r>
         <w:t xml:space="preserve"> </w:t>
       </w:r>
-      <w:hyperlink r:id="rId67">
+      <w:hyperlink r:id="rId69">
         <w:r>
           <w:rPr>
             <w:rStyle w:val="Hyperlink"/>
@@ -4852,8 +4941,8 @@
         </w:r>
       </w:hyperlink>
     </w:p>
-    <w:bookmarkEnd w:id="68"/>
-    <w:bookmarkStart w:id="69" w:name="ref-pinheiro_nlme_2021"/>
+    <w:bookmarkEnd w:id="70"/>
+    <w:bookmarkStart w:id="71" w:name="ref-pinheiro_nlme_2021"/>
     <w:p>
       <w:pPr>
         <w:pStyle w:val="Bibliography"/>
@@ -4917,8 +5006,8 @@
         <w:t xml:space="preserve">.</w:t>
       </w:r>
     </w:p>
-    <w:bookmarkEnd w:id="69"/>
-    <w:bookmarkStart w:id="71" w:name="ref-piovesan_lessons_2019"/>
+    <w:bookmarkEnd w:id="71"/>
+    <w:bookmarkStart w:id="73" w:name="ref-piovesan_lessons_2019"/>
     <w:p>
       <w:pPr>
         <w:pStyle w:val="Bibliography"/>
@@ -4967,7 +5056,7 @@
       <w:r>
         <w:t xml:space="preserve"> </w:t>
       </w:r>
-      <w:hyperlink r:id="rId70">
+      <w:hyperlink r:id="rId72">
         <w:r>
           <w:rPr>
             <w:rStyle w:val="Hyperlink"/>
@@ -4976,8 +5065,8 @@
         </w:r>
       </w:hyperlink>
     </w:p>
-    <w:bookmarkEnd w:id="71"/>
-    <w:bookmarkStart w:id="73" w:name="ref-rollinson_climate_2021"/>
+    <w:bookmarkEnd w:id="73"/>
+    <w:bookmarkStart w:id="75" w:name="ref-rollinson_climate_2021"/>
     <w:p>
       <w:pPr>
         <w:pStyle w:val="Bibliography"/>
@@ -5014,7 +5103,7 @@
       <w:r>
         <w:t xml:space="preserve"> </w:t>
       </w:r>
-      <w:hyperlink r:id="rId72">
+      <w:hyperlink r:id="rId74">
         <w:r>
           <w:rPr>
             <w:rStyle w:val="Hyperlink"/>
@@ -5023,8 +5112,8 @@
         </w:r>
       </w:hyperlink>
     </w:p>
-    <w:bookmarkEnd w:id="73"/>
-    <w:bookmarkStart w:id="75" w:name="ref-sheil_does_2017"/>
+    <w:bookmarkEnd w:id="75"/>
+    <w:bookmarkStart w:id="77" w:name="ref-sheil_does_2017"/>
     <w:p>
       <w:pPr>
         <w:pStyle w:val="Bibliography"/>
@@ -5070,7 +5159,7 @@
       <w:r>
         <w:t xml:space="preserve"> </w:t>
       </w:r>
-      <w:hyperlink r:id="rId74">
+      <w:hyperlink r:id="rId76">
         <w:r>
           <w:rPr>
             <w:rStyle w:val="Hyperlink"/>
@@ -5079,8 +5168,8 @@
         </w:r>
       </w:hyperlink>
     </w:p>
-    <w:bookmarkEnd w:id="75"/>
-    <w:bookmarkStart w:id="77" w:name="ref-sullivan_effect_2016"/>
+    <w:bookmarkEnd w:id="77"/>
+    <w:bookmarkStart w:id="79" w:name="ref-sullivan_effect_2016"/>
     <w:p>
       <w:pPr>
         <w:pStyle w:val="Bibliography"/>
@@ -5126,7 +5215,7 @@
       <w:r>
         <w:t xml:space="preserve"> </w:t>
       </w:r>
-      <w:hyperlink r:id="rId76">
+      <w:hyperlink r:id="rId78">
         <w:r>
           <w:rPr>
             <w:rStyle w:val="Hyperlink"/>
@@ -5135,8 +5224,8 @@
         </w:r>
       </w:hyperlink>
     </w:p>
-    <w:bookmarkEnd w:id="77"/>
-    <w:bookmarkStart w:id="79" w:name="ref-vandepol_identifying_2016"/>
+    <w:bookmarkEnd w:id="79"/>
+    <w:bookmarkStart w:id="81" w:name="ref-vandepol_identifying_2016"/>
     <w:p>
       <w:pPr>
         <w:pStyle w:val="Bibliography"/>
@@ -5173,7 +5262,7 @@
       <w:r>
         <w:t xml:space="preserve"> </w:t>
       </w:r>
-      <w:hyperlink r:id="rId78">
+      <w:hyperlink r:id="rId80">
         <w:r>
           <w:rPr>
             <w:rStyle w:val="Hyperlink"/>
@@ -5182,8 +5271,8 @@
         </w:r>
       </w:hyperlink>
     </w:p>
-    <w:bookmarkEnd w:id="79"/>
-    <w:bookmarkStart w:id="81" w:name="ref-vrska_european_2009"/>
+    <w:bookmarkEnd w:id="81"/>
+    <w:bookmarkStart w:id="83" w:name="ref-vrska_european_2009"/>
     <w:p>
       <w:pPr>
         <w:pStyle w:val="Bibliography"/>
@@ -5271,7 +5360,7 @@
       <w:r>
         <w:t xml:space="preserve"> </w:t>
       </w:r>
-      <w:hyperlink r:id="rId80">
+      <w:hyperlink r:id="rId82">
         <w:r>
           <w:rPr>
             <w:rStyle w:val="Hyperlink"/>
@@ -5280,8 +5369,8 @@
         </w:r>
       </w:hyperlink>
     </w:p>
-    <w:bookmarkEnd w:id="81"/>
-    <w:bookmarkStart w:id="83" w:name="ref-wilmking_global_2020"/>
+    <w:bookmarkEnd w:id="83"/>
+    <w:bookmarkStart w:id="85" w:name="ref-wilmking_global_2020"/>
     <w:p>
       <w:pPr>
         <w:pStyle w:val="Bibliography"/>
@@ -5318,7 +5407,7 @@
       <w:r>
         <w:t xml:space="preserve"> </w:t>
       </w:r>
-      <w:hyperlink r:id="rId82">
+      <w:hyperlink r:id="rId84">
         <w:r>
           <w:rPr>
             <w:rStyle w:val="Hyperlink"/>
@@ -5327,8 +5416,8 @@
         </w:r>
       </w:hyperlink>
     </w:p>
-    <w:bookmarkEnd w:id="83"/>
-    <w:bookmarkStart w:id="85" w:name="ref-zhang_halfcentury_2015"/>
+    <w:bookmarkEnd w:id="85"/>
+    <w:bookmarkStart w:id="87" w:name="ref-zhang_halfcentury_2015"/>
     <w:p>
       <w:pPr>
         <w:pStyle w:val="Bibliography"/>
@@ -5377,7 +5466,7 @@
       <w:r>
         <w:t xml:space="preserve"> </w:t>
       </w:r>
-      <w:hyperlink r:id="rId84">
+      <w:hyperlink r:id="rId86">
         <w:r>
           <w:rPr>
             <w:rStyle w:val="Hyperlink"/>
@@ -5386,9 +5475,9 @@
         </w:r>
       </w:hyperlink>
     </w:p>
-    <w:bookmarkEnd w:id="85"/>
-    <w:bookmarkEnd w:id="86"/>
     <w:bookmarkEnd w:id="87"/>
+    <w:bookmarkEnd w:id="88"/>
+    <w:bookmarkEnd w:id="89"/>
     <w:sectPr/>
   </w:body>
 </w:document>

</xml_diff>